<commit_message>
Clean up scripts for publishing.
</commit_message>
<xml_diff>
--- a/Code overview Lintvedt 2025.docx
+++ b/Code overview Lintvedt 2025.docx
@@ -109,19 +109,7 @@
         <w:rPr>
           <w:lang w:val="en-GB"/>
         </w:rPr>
-        <w:t xml:space="preserve">The code consists of three separate main scripts for the two different cases as well as the supplementary experiment </w:t>
-      </w:r>
-      <w:r>
-        <w:rPr>
-          <w:lang w:val="en-GB"/>
-        </w:rPr>
-        <w:t>studied in the paper</w:t>
-      </w:r>
-      <w:r>
-        <w:rPr>
-          <w:lang w:val="en-GB"/>
-        </w:rPr>
-        <w:t>.</w:t>
+        <w:t>The code consists of three separate main scripts for the two different cases as well as the supplementary experiment studied in the paper.</w:t>
       </w:r>
     </w:p>
     <w:p>
@@ -456,19 +444,42 @@
     <w:p>
       <w:pPr>
         <w:pStyle w:val="NormalWeb"/>
-        <w:ind w:left="1440"/>
-        <w:rPr>
-          <w:lang w:val="en-GB"/>
-        </w:rPr>
-      </w:pPr>
+        <w:numPr>
+          <w:ilvl w:val="0"/>
+          <w:numId w:val="1"/>
+        </w:numPr>
+        <w:rPr>
+          <w:lang w:val="en-GB"/>
+        </w:rPr>
+      </w:pPr>
+      <w:r>
+        <w:rPr>
+          <w:lang w:val="en-GB"/>
+        </w:rPr>
+        <w:t>Bechtold – Violin plots</w:t>
+      </w:r>
     </w:p>
     <w:p>
       <w:pPr>
-        <w:rPr>
-          <w:lang w:val="en-GB"/>
-        </w:rPr>
-      </w:pPr>
+        <w:pStyle w:val="NormalWeb"/>
+        <w:numPr>
+          <w:ilvl w:val="0"/>
+          <w:numId w:val="1"/>
+        </w:numPr>
+      </w:pPr>
+      <w:r>
+        <w:t xml:space="preserve">GS tools – Kris de </w:t>
+      </w:r>
+      <w:proofErr w:type="spellStart"/>
+      <w:r>
+        <w:t>G</w:t>
+      </w:r>
+      <w:r>
+        <w:t>ussem</w:t>
+      </w:r>
+      <w:proofErr w:type="spellEnd"/>
     </w:p>
+    <w:p/>
     <w:sectPr>
       <w:pgSz w:w="11906" w:h="16838"/>
       <w:pgMar w:top="1417" w:right="1417" w:bottom="1417" w:left="1417" w:header="708" w:footer="708" w:gutter="0"/>
@@ -1319,6 +1330,7 @@
   <w:style w:type="character" w:default="1" w:styleId="Standardskriftforavsnitt">
     <w:name w:val="Default Paragraph Font"/>
     <w:uiPriority w:val="1"/>
+    <w:semiHidden/>
     <w:unhideWhenUsed/>
   </w:style>
   <w:style w:type="table" w:default="1" w:styleId="Vanligtabell">

</xml_diff>

<commit_message>
Update in readme overview of code base
</commit_message>
<xml_diff>
--- a/Code overview Lintvedt 2025.docx
+++ b/Code overview Lintvedt 2025.docx
@@ -16,7 +16,7 @@
           <w:bCs/>
           <w:lang w:val="en-GB"/>
         </w:rPr>
-        <w:t>Code overview // Read me</w:t>
+        <w:t>Overview</w:t>
       </w:r>
     </w:p>
     <w:p>
@@ -25,6 +25,26 @@
           <w:lang w:val="en-GB"/>
         </w:rPr>
       </w:pPr>
+      <w:r>
+        <w:rPr>
+          <w:lang w:val="en-GB"/>
+        </w:rPr>
+        <w:t xml:space="preserve">This code base contains </w:t>
+      </w:r>
+      <w:proofErr w:type="spellStart"/>
+      <w:r>
+        <w:rPr>
+          <w:lang w:val="en-GB"/>
+        </w:rPr>
+        <w:t>Matlab</w:t>
+      </w:r>
+      <w:proofErr w:type="spellEnd"/>
+      <w:r>
+        <w:rPr>
+          <w:lang w:val="en-GB"/>
+        </w:rPr>
+        <w:t xml:space="preserve"> functions and scripts that are the basis for the published article “Raman and NIR spectroscopy: A discussion of calibration robustness for food quality measurements through two case studies” by Lintvedt et.al, 2025. The purpose of the code base is to provide openness around the data analysis and facilitate reproducibility of results, as well as share data associated with the paper.</w:t>
+      </w:r>
     </w:p>
     <w:p>
       <w:pPr>
@@ -36,156 +56,52 @@
         <w:rPr>
           <w:lang w:val="en-GB"/>
         </w:rPr>
-        <w:t>Th</w:t>
-      </w:r>
-      <w:r>
-        <w:rPr>
-          <w:lang w:val="en-GB"/>
-        </w:rPr>
-        <w:t>i</w:t>
-      </w:r>
-      <w:r>
-        <w:rPr>
-          <w:lang w:val="en-GB"/>
-        </w:rPr>
-        <w:t xml:space="preserve">s </w:t>
-      </w:r>
-      <w:r>
-        <w:rPr>
-          <w:lang w:val="en-GB"/>
-        </w:rPr>
-        <w:t>code</w:t>
-      </w:r>
-      <w:r>
-        <w:rPr>
-          <w:lang w:val="en-GB"/>
-        </w:rPr>
-        <w:t xml:space="preserve"> base contains functions and scripts that</w:t>
-      </w:r>
-      <w:r>
-        <w:rPr>
-          <w:lang w:val="en-GB"/>
-        </w:rPr>
-        <w:t xml:space="preserve"> are the basis for the </w:t>
-      </w:r>
-      <w:r>
-        <w:rPr>
-          <w:lang w:val="en-GB"/>
-        </w:rPr>
-        <w:t xml:space="preserve">published </w:t>
-      </w:r>
-      <w:r>
-        <w:rPr>
-          <w:lang w:val="en-GB"/>
-        </w:rPr>
-        <w:t>article “</w:t>
-      </w:r>
-      <w:r>
-        <w:rPr>
-          <w:lang w:val="en-GB"/>
-        </w:rPr>
-        <w:t>Raman and NIR spectroscopy: A discussion of calibration robustness for food quality measurements through two case studies</w:t>
-      </w:r>
-      <w:r>
-        <w:rPr>
-          <w:lang w:val="en-GB"/>
-        </w:rPr>
-        <w:t>”</w:t>
-      </w:r>
-      <w:r>
-        <w:rPr>
-          <w:lang w:val="en-GB"/>
-        </w:rPr>
-        <w:t xml:space="preserve"> by Lintvedt et.al, 2025.</w:t>
+        <w:t xml:space="preserve">The code consists of three separate main scripts for the two different case studies in the article as well as the supplementary experiment studied in the paper. The scripts are dependent on three other openly available </w:t>
+      </w:r>
+      <w:proofErr w:type="spellStart"/>
+      <w:r>
+        <w:rPr>
+          <w:lang w:val="en-GB"/>
+        </w:rPr>
+        <w:t>Matlab</w:t>
+      </w:r>
+      <w:proofErr w:type="spellEnd"/>
+      <w:r>
+        <w:rPr>
+          <w:lang w:val="en-GB"/>
+        </w:rPr>
+        <w:t xml:space="preserve"> packages/toolboxes, which are redistributed as a part of this code base. This includes:</w:t>
       </w:r>
     </w:p>
     <w:p>
       <w:pPr>
-        <w:rPr>
-          <w:lang w:val="en-GB"/>
-        </w:rPr>
-      </w:pPr>
-      <w:r>
-        <w:rPr>
-          <w:lang w:val="en-GB"/>
-        </w:rPr>
-        <w:t>The code consists of three separate main scripts for the two different cases as well as the supplementary experiment studied in the paper.</w:t>
-      </w:r>
-    </w:p>
-    <w:p>
-      <w:pPr>
-        <w:rPr>
-          <w:lang w:val="en-GB"/>
-        </w:rPr>
-      </w:pPr>
-      <w:r>
-        <w:rPr>
-          <w:lang w:val="en-GB"/>
-        </w:rPr>
-        <w:t>The purpose of the code</w:t>
-      </w:r>
-      <w:r>
-        <w:rPr>
-          <w:lang w:val="en-GB"/>
-        </w:rPr>
-        <w:t xml:space="preserve"> base</w:t>
-      </w:r>
-      <w:r>
-        <w:rPr>
-          <w:lang w:val="en-GB"/>
-        </w:rPr>
-        <w:t xml:space="preserve"> is to provide openness around the data analysis and facilitate reproducibility of results.</w:t>
-      </w:r>
-    </w:p>
-    <w:p>
-      <w:pPr>
-        <w:rPr>
-          <w:lang w:val="en-GB"/>
-        </w:rPr>
-      </w:pPr>
-      <w:r>
-        <w:rPr>
-          <w:lang w:val="en-GB"/>
-        </w:rPr>
-        <w:t xml:space="preserve">The functions and scripts are based on the SAISIR data structure and relevant basis functions from the SAISIR toolbox by </w:t>
-      </w:r>
-    </w:p>
-    <w:p>
-      <w:pPr>
-        <w:pStyle w:val="Listeavsnitt"/>
-        <w:numPr>
-          <w:ilvl w:val="0"/>
-          <w:numId w:val="2"/>
-        </w:numPr>
-        <w:rPr>
-          <w:lang w:val="en-GB"/>
-        </w:rPr>
-      </w:pPr>
-      <w:r>
-        <w:rPr>
-          <w:lang w:val="en-GB"/>
-        </w:rPr>
-        <w:t>C.B.Y. Cordella, D. Bertrand, SAISIR: A new general chemometric toolbox, Trends in Analytical Chemistry 54 (2014) 75–82. http://dx.doi.org/10.1016/j.trac.2013.10.009</w:t>
-      </w:r>
-    </w:p>
-    <w:p>
-      <w:pPr>
-        <w:pStyle w:val="Listeavsnitt"/>
-        <w:numPr>
-          <w:ilvl w:val="0"/>
-          <w:numId w:val="2"/>
-        </w:numPr>
-        <w:rPr>
-          <w:lang w:val="en-GB"/>
-        </w:rPr>
-      </w:pPr>
-      <w:r>
-        <w:rPr>
-          <w:lang w:val="en-GB"/>
-        </w:rPr>
-        <w:t>Available on request at </w:t>
+        <w:ind w:left="708"/>
+        <w:rPr>
+          <w:lang w:val="en-GB"/>
+        </w:rPr>
+      </w:pPr>
+      <w:r>
+        <w:rPr>
+          <w:lang w:val="en-GB"/>
+        </w:rPr>
+        <w:t xml:space="preserve">C.B.Y. Cordella, D. Bertrand, SAISIR: A new general chemometric toolbox, Trends in Analytical Chemistry 54 (2014) 75–82. </w:t>
       </w:r>
       <w:hyperlink r:id="rId5" w:history="1">
+        <w:r>
+          <w:rPr>
+            <w:rStyle w:val="Hyperkobling"/>
+            <w:lang w:val="en-GB"/>
+          </w:rPr>
+          <w:t>http://dx.doi.org/10.1016/j.trac.2013.10.009</w:t>
+        </w:r>
+      </w:hyperlink>
+      <w:r>
+        <w:rPr>
+          <w:lang w:val="en-GB"/>
+        </w:rPr>
+        <w:t>. Available on request at </w:t>
+      </w:r>
+      <w:hyperlink r:id="rId6" w:history="1">
         <w:r>
           <w:rPr>
             <w:rStyle w:val="Hyperkobling"/>
@@ -203,64 +119,332 @@
     </w:p>
     <w:p>
       <w:pPr>
-        <w:rPr>
-          <w:lang w:val="en-GB"/>
-        </w:rPr>
-      </w:pPr>
+        <w:ind w:left="708"/>
+        <w:rPr>
+          <w:lang w:val="en-GB"/>
+        </w:rPr>
+      </w:pPr>
+      <w:r>
+        <w:rPr>
+          <w:lang w:val="en-GB"/>
+        </w:rPr>
+        <w:t xml:space="preserve">The </w:t>
+      </w:r>
+      <w:r>
+        <w:rPr>
+          <w:lang w:val="en-GB"/>
+        </w:rPr>
+        <w:t xml:space="preserve">Bechtold, B., Fletcher, P., Holden, S., </w:t>
+      </w:r>
+      <w:proofErr w:type="spellStart"/>
+      <w:r>
+        <w:rPr>
+          <w:lang w:val="en-GB"/>
+        </w:rPr>
+        <w:t>Gorur</w:t>
+      </w:r>
+      <w:proofErr w:type="spellEnd"/>
+      <w:r>
+        <w:rPr>
+          <w:lang w:val="en-GB"/>
+        </w:rPr>
+        <w:t xml:space="preserve">-Shandilya, S., 2021. </w:t>
+      </w:r>
+      <w:proofErr w:type="spellStart"/>
+      <w:r>
+        <w:rPr>
+          <w:lang w:val="en-GB"/>
+        </w:rPr>
+        <w:t>Violinplot-Matlab</w:t>
+      </w:r>
+      <w:proofErr w:type="spellEnd"/>
+      <w:r>
+        <w:rPr>
+          <w:lang w:val="en-GB"/>
+        </w:rPr>
+        <w:t xml:space="preserve">: A Good Starting Point v0.1, </w:t>
+      </w:r>
+      <w:proofErr w:type="spellStart"/>
+      <w:r>
+        <w:rPr>
+          <w:lang w:val="en-GB"/>
+        </w:rPr>
+        <w:t>Zenodo</w:t>
+      </w:r>
+      <w:proofErr w:type="spellEnd"/>
+      <w:r>
+        <w:rPr>
+          <w:lang w:val="en-GB"/>
+        </w:rPr>
+        <w:t xml:space="preserve">. </w:t>
+      </w:r>
+      <w:hyperlink r:id="rId7" w:history="1">
+        <w:r>
+          <w:rPr>
+            <w:rStyle w:val="Hyperkobling"/>
+            <w:lang w:val="en-GB"/>
+          </w:rPr>
+          <w:t>https://doi.org/10.5281/zenodo.4559847</w:t>
+        </w:r>
+      </w:hyperlink>
+      <w:r>
+        <w:rPr>
+          <w:lang w:val="en-GB"/>
+        </w:rPr>
+        <w:t xml:space="preserve"> </w:t>
+      </w:r>
+      <w:r>
+        <w:rPr>
+          <w:lang w:val="en-GB"/>
+        </w:rPr>
+        <w:t xml:space="preserve"> </w:t>
+      </w:r>
     </w:p>
     <w:p>
       <w:pPr>
-        <w:rPr>
-          <w:lang w:val="en-GB"/>
-        </w:rPr>
-      </w:pPr>
-      <w:r>
-        <w:rPr>
-          <w:lang w:val="en-GB"/>
-        </w:rPr>
-        <w:t xml:space="preserve">Other relevant references: </w:t>
+        <w:ind w:left="708"/>
+        <w:rPr>
+          <w:lang w:val="en-GB"/>
+        </w:rPr>
+      </w:pPr>
+      <w:proofErr w:type="spellStart"/>
+      <w:r>
+        <w:rPr>
+          <w:lang w:val="en-GB"/>
+        </w:rPr>
+        <w:t>Gussem</w:t>
+      </w:r>
+      <w:proofErr w:type="spellEnd"/>
+      <w:r>
+        <w:rPr>
+          <w:lang w:val="en-GB"/>
+        </w:rPr>
+        <w:t xml:space="preserve">, K. De, 2020. </w:t>
+      </w:r>
+      <w:proofErr w:type="spellStart"/>
+      <w:r>
+        <w:rPr>
+          <w:lang w:val="en-GB"/>
+        </w:rPr>
+        <w:t>GSTools</w:t>
+      </w:r>
+      <w:proofErr w:type="spellEnd"/>
+      <w:r>
+        <w:rPr>
+          <w:lang w:val="en-GB"/>
+        </w:rPr>
+        <w:t xml:space="preserve">. </w:t>
+      </w:r>
+      <w:r>
+        <w:rPr>
+          <w:lang w:val="en-GB"/>
+        </w:rPr>
+        <w:t>MATLAB Cent</w:t>
+      </w:r>
+      <w:r>
+        <w:rPr>
+          <w:lang w:val="en-GB"/>
+        </w:rPr>
+        <w:t>ral</w:t>
+      </w:r>
+      <w:r>
+        <w:rPr>
+          <w:lang w:val="en-GB"/>
+        </w:rPr>
+        <w:t xml:space="preserve"> File Exch</w:t>
+      </w:r>
+      <w:r>
+        <w:rPr>
+          <w:lang w:val="en-GB"/>
+        </w:rPr>
+        <w:t>ange</w:t>
+      </w:r>
+      <w:r>
+        <w:rPr>
+          <w:lang w:val="en-GB"/>
+        </w:rPr>
+        <w:t xml:space="preserve">. </w:t>
+      </w:r>
+      <w:hyperlink r:id="rId8" w:history="1">
+        <w:r>
+          <w:rPr>
+            <w:rStyle w:val="Hyperkobling"/>
+            <w:lang w:val="en-GB"/>
+          </w:rPr>
+          <w:t>https://doi.org/https://www.mathworks.com/matlabcentral/fileexchange/9938-gstools</w:t>
+        </w:r>
+      </w:hyperlink>
+      <w:r>
+        <w:rPr>
+          <w:lang w:val="en-GB"/>
+        </w:rPr>
+        <w:t xml:space="preserve"> </w:t>
       </w:r>
     </w:p>
     <w:p>
       <w:pPr>
-        <w:pStyle w:val="Listeavsnitt"/>
-        <w:numPr>
-          <w:ilvl w:val="0"/>
-          <w:numId w:val="1"/>
-        </w:numPr>
-        <w:rPr>
-          <w:lang w:val="en-GB"/>
-        </w:rPr>
-      </w:pPr>
-      <w:r>
-        <w:rPr>
-          <w:lang w:val="en-GB"/>
-        </w:rPr>
-        <w:t xml:space="preserve">Bjork and Indahl </w:t>
-      </w:r>
-      <w:proofErr w:type="gramStart"/>
-      <w:r>
-        <w:rPr>
-          <w:lang w:val="en-GB"/>
-        </w:rPr>
-        <w:t>2017,  “</w:t>
-      </w:r>
-      <w:proofErr w:type="gramEnd"/>
-      <w:r>
-        <w:rPr>
-          <w:lang w:val="en-GB"/>
-        </w:rPr>
-        <w:t>Fast and stable partial least squares modelling: A benchmark study with theoretical comments”</w:t>
-      </w:r>
+        <w:ind w:left="708"/>
+        <w:rPr>
+          <w:lang w:val="en-GB"/>
+        </w:rPr>
+      </w:pPr>
     </w:p>
     <w:p>
       <w:pPr>
+        <w:rPr>
+          <w:lang w:val="en-GB"/>
+        </w:rPr>
+      </w:pPr>
+      <w:r>
+        <w:rPr>
+          <w:lang w:val="en-GB"/>
+        </w:rPr>
+        <w:t xml:space="preserve">Some of the functions in the folder </w:t>
+      </w:r>
+      <w:proofErr w:type="spellStart"/>
+      <w:r>
+        <w:rPr>
+          <w:lang w:val="en-GB"/>
+        </w:rPr>
+        <w:t>My_toolbox</w:t>
+      </w:r>
+      <w:proofErr w:type="spellEnd"/>
+      <w:r>
+        <w:rPr>
+          <w:lang w:val="en-GB"/>
+        </w:rPr>
+        <w:t xml:space="preserve"> are also relying on the </w:t>
+      </w:r>
+      <w:proofErr w:type="spellStart"/>
+      <w:r>
+        <w:rPr>
+          <w:lang w:val="en-GB"/>
+        </w:rPr>
+        <w:t>Matlab</w:t>
+      </w:r>
+      <w:proofErr w:type="spellEnd"/>
+      <w:r>
+        <w:rPr>
+          <w:lang w:val="en-GB"/>
+        </w:rPr>
+        <w:t xml:space="preserve"> </w:t>
+      </w:r>
+      <w:hyperlink r:id="rId9" w:history="1">
+        <w:r>
+          <w:rPr>
+            <w:rStyle w:val="Hyperkobling"/>
+            <w:color w:val="auto"/>
+            <w:u w:val="none"/>
+            <w:lang w:val="en-GB"/>
+          </w:rPr>
+          <w:t>Statistics and Machine Learning Toolbox</w:t>
+        </w:r>
+      </w:hyperlink>
+      <w:r>
+        <w:rPr>
+          <w:lang w:val="en-GB"/>
+        </w:rPr>
+        <w:t xml:space="preserve">, although none of the scripts associated with this paper is based on that dependency.  </w:t>
+      </w:r>
+      <w:r>
+        <w:rPr>
+          <w:lang w:val="en-GB"/>
+        </w:rPr>
+        <w:t xml:space="preserve">Other </w:t>
+      </w:r>
+      <w:r>
+        <w:rPr>
+          <w:lang w:val="en-GB"/>
+        </w:rPr>
+        <w:t>resources,</w:t>
+      </w:r>
+      <w:r>
+        <w:rPr>
+          <w:lang w:val="en-GB"/>
+        </w:rPr>
+        <w:t xml:space="preserve"> reference</w:t>
+      </w:r>
+      <w:r>
+        <w:rPr>
+          <w:lang w:val="en-GB"/>
+        </w:rPr>
+        <w:t xml:space="preserve">d </w:t>
+      </w:r>
+      <w:r>
+        <w:rPr>
+          <w:lang w:val="en-GB"/>
+        </w:rPr>
+        <w:t>in the</w:t>
+      </w:r>
+      <w:r>
+        <w:rPr>
+          <w:lang w:val="en-GB"/>
+        </w:rPr>
+        <w:t xml:space="preserve"> author’s own code base</w:t>
+      </w:r>
+      <w:r>
+        <w:rPr>
+          <w:lang w:val="en-GB"/>
+        </w:rPr>
+        <w:t xml:space="preserve"> </w:t>
+      </w:r>
+      <w:proofErr w:type="spellStart"/>
+      <w:r>
+        <w:rPr>
+          <w:lang w:val="en-GB"/>
+        </w:rPr>
+        <w:t>My_toolbox</w:t>
+      </w:r>
+      <w:proofErr w:type="spellEnd"/>
+      <w:r>
+        <w:rPr>
+          <w:lang w:val="en-GB"/>
+        </w:rPr>
+        <w:t xml:space="preserve"> package</w:t>
+      </w:r>
+      <w:r>
+        <w:rPr>
+          <w:lang w:val="en-GB"/>
+        </w:rPr>
+        <w:t>, includes</w:t>
+      </w:r>
+    </w:p>
+    <w:p>
+      <w:pPr>
         <w:pStyle w:val="Listeavsnitt"/>
         <w:rPr>
           <w:lang w:val="en-GB"/>
         </w:rPr>
       </w:pPr>
-      <w:hyperlink r:id="rId6" w:history="1">
+      <w:r>
+        <w:rPr>
+          <w:lang w:val="en-GB"/>
+        </w:rPr>
+        <w:t xml:space="preserve">Bjork and Indahl </w:t>
+      </w:r>
+      <w:proofErr w:type="gramStart"/>
+      <w:r>
+        <w:rPr>
+          <w:lang w:val="en-GB"/>
+        </w:rPr>
+        <w:t>2017,  “</w:t>
+      </w:r>
+      <w:proofErr w:type="gramEnd"/>
+      <w:r>
+        <w:rPr>
+          <w:lang w:val="en-GB"/>
+        </w:rPr>
+        <w:t>Fast and stable partial least squares modelling: A benchmark study with theoretical comments”</w:t>
+      </w:r>
+    </w:p>
+    <w:p>
+      <w:pPr>
+        <w:pStyle w:val="Listeavsnitt"/>
+        <w:rPr>
+          <w:lang w:val="en-GB"/>
+        </w:rPr>
+      </w:pPr>
+      <w:hyperlink r:id="rId10" w:history="1">
         <w:r>
           <w:rPr>
             <w:rStyle w:val="Hyperkobling"/>
@@ -279,52 +463,18 @@
     <w:p>
       <w:pPr>
         <w:pStyle w:val="Listeavsnitt"/>
-        <w:numPr>
-          <w:ilvl w:val="0"/>
-          <w:numId w:val="1"/>
-        </w:numPr>
-        <w:rPr>
-          <w:lang w:val="en-GB"/>
-        </w:rPr>
-      </w:pPr>
-      <w:r>
-        <w:rPr>
-          <w:lang w:val="en-GB"/>
-        </w:rPr>
-        <w:t>Westad and Martens</w:t>
-      </w:r>
-      <w:r>
-        <w:rPr>
-          <w:lang w:val="en-GB"/>
-        </w:rPr>
-        <w:t xml:space="preserve"> snippet for choice of optimal number of PLS components</w:t>
-      </w:r>
-      <w:r>
-        <w:rPr>
-          <w:lang w:val="en-GB"/>
-        </w:rPr>
-        <w:t xml:space="preserve"> was used</w:t>
-      </w:r>
-      <w:r>
-        <w:rPr>
-          <w:lang w:val="en-GB"/>
-        </w:rPr>
-        <w:t xml:space="preserve"> with </w:t>
-      </w:r>
-      <w:r>
-        <w:rPr>
-          <w:lang w:val="en-GB"/>
-        </w:rPr>
-        <w:t>adjustments</w:t>
-      </w:r>
+        <w:rPr>
+          <w:lang w:val="en-GB"/>
+        </w:rPr>
+      </w:pPr>
     </w:p>
     <w:p>
       <w:pPr>
-        <w:pStyle w:val="NormalWeb"/>
-        <w:numPr>
-          <w:ilvl w:val="1"/>
-          <w:numId w:val="1"/>
-        </w:numPr>
+        <w:pStyle w:val="Listeavsnitt"/>
+        <w:spacing w:after="0"/>
+        <w:rPr>
+          <w:lang w:val="en-GB"/>
+        </w:rPr>
       </w:pPr>
       <w:r>
         <w:rPr>
@@ -347,36 +497,30 @@
         <w:t xml:space="preserve"> on significance testing in Partial least squares regression. </w:t>
       </w:r>
       <w:r>
-        <w:t xml:space="preserve">J. </w:t>
+        <w:rPr>
+          <w:lang w:val="en-GB"/>
+        </w:rPr>
+        <w:t xml:space="preserve">J. Near Infrared </w:t>
       </w:r>
       <w:proofErr w:type="spellStart"/>
       <w:r>
-        <w:t>Near</w:t>
+        <w:rPr>
+          <w:lang w:val="en-GB"/>
+        </w:rPr>
+        <w:t>Spectrosc</w:t>
       </w:r>
       <w:proofErr w:type="spellEnd"/>
       <w:r>
-        <w:t xml:space="preserve"> </w:t>
-      </w:r>
-      <w:proofErr w:type="spellStart"/>
-      <w:r>
-        <w:t>Infrared</w:t>
-      </w:r>
-      <w:proofErr w:type="spellEnd"/>
-      <w:r>
-        <w:t xml:space="preserve"> </w:t>
-      </w:r>
-      <w:proofErr w:type="spellStart"/>
-      <w:r>
-        <w:t>Spectrosc</w:t>
-      </w:r>
-      <w:proofErr w:type="spellEnd"/>
-      <w:r>
+        <w:rPr>
+          <w:lang w:val="en-GB"/>
+        </w:rPr>
         <w:t xml:space="preserve">. 8, 117–124. </w:t>
       </w:r>
-      <w:hyperlink r:id="rId7" w:history="1">
+      <w:hyperlink r:id="rId11" w:history="1">
         <w:r>
           <w:rPr>
             <w:rStyle w:val="Hyperkobling"/>
+            <w:lang w:val="en-GB"/>
           </w:rPr>
           <w:t>https://doi.org/10.1255/jnirs.271</w:t>
         </w:r>
@@ -384,58 +528,56 @@
     </w:p>
     <w:p>
       <w:pPr>
-        <w:pStyle w:val="NormalWeb"/>
-        <w:numPr>
-          <w:ilvl w:val="0"/>
-          <w:numId w:val="1"/>
-        </w:numPr>
-        <w:rPr>
-          <w:lang w:val="en-GB"/>
-        </w:rPr>
-      </w:pPr>
-      <w:r>
-        <w:rPr>
-          <w:lang w:val="en-GB"/>
-        </w:rPr>
-        <w:t>Asymmetric Least Square</w:t>
-      </w:r>
-      <w:r>
-        <w:rPr>
-          <w:lang w:val="en-GB"/>
-        </w:rPr>
-        <w:t>s for b</w:t>
-      </w:r>
-      <w:r>
-        <w:rPr>
-          <w:lang w:val="en-GB"/>
-        </w:rPr>
-        <w:t>aseline correction:</w:t>
-      </w:r>
+        <w:pStyle w:val="Listeavsnitt"/>
+        <w:spacing w:after="0"/>
+        <w:rPr>
+          <w:lang w:val="en-GB"/>
+        </w:rPr>
+      </w:pPr>
     </w:p>
     <w:p>
       <w:pPr>
         <w:pStyle w:val="NormalWeb"/>
-        <w:numPr>
-          <w:ilvl w:val="1"/>
-          <w:numId w:val="1"/>
-        </w:numPr>
-        <w:rPr>
-          <w:lang w:val="en-GB"/>
-        </w:rPr>
-      </w:pPr>
-      <w:r>
+        <w:spacing w:before="0" w:beforeAutospacing="0" w:after="0" w:afterAutospacing="0"/>
+        <w:ind w:left="720"/>
+        <w:rPr>
+          <w:rFonts w:asciiTheme="minorHAnsi" w:hAnsiTheme="minorHAnsi"/>
+          <w:sz w:val="22"/>
+          <w:szCs w:val="22"/>
+          <w:lang w:val="en-GB"/>
+        </w:rPr>
+      </w:pPr>
+      <w:r>
+        <w:rPr>
+          <w:rFonts w:asciiTheme="minorHAnsi" w:hAnsiTheme="minorHAnsi"/>
+          <w:sz w:val="22"/>
+          <w:szCs w:val="22"/>
+        </w:rPr>
         <w:t xml:space="preserve">Eilers, P.H.C., </w:t>
       </w:r>
       <w:proofErr w:type="spellStart"/>
       <w:r>
+        <w:rPr>
+          <w:rFonts w:asciiTheme="minorHAnsi" w:hAnsiTheme="minorHAnsi"/>
+          <w:sz w:val="22"/>
+          <w:szCs w:val="22"/>
+        </w:rPr>
         <w:t>Boelens</w:t>
       </w:r>
       <w:proofErr w:type="spellEnd"/>
       <w:r>
+        <w:rPr>
+          <w:rFonts w:asciiTheme="minorHAnsi" w:hAnsiTheme="minorHAnsi"/>
+          <w:sz w:val="22"/>
+          <w:szCs w:val="22"/>
+        </w:rPr>
         <w:t xml:space="preserve">, H.F.M., 2005. </w:t>
       </w:r>
       <w:r>
         <w:rPr>
+          <w:rFonts w:asciiTheme="minorHAnsi" w:hAnsiTheme="minorHAnsi"/>
+          <w:sz w:val="22"/>
+          <w:szCs w:val="22"/>
           <w:lang w:val="en-GB"/>
         </w:rPr>
         <w:t>Baseline correction with asymmetric least squares smoothing, Leiden University Medical Centre.</w:t>
@@ -444,42 +586,29 @@
     <w:p>
       <w:pPr>
         <w:pStyle w:val="NormalWeb"/>
-        <w:numPr>
-          <w:ilvl w:val="0"/>
-          <w:numId w:val="1"/>
-        </w:numPr>
-        <w:rPr>
-          <w:lang w:val="en-GB"/>
-        </w:rPr>
-      </w:pPr>
-      <w:r>
-        <w:rPr>
-          <w:lang w:val="en-GB"/>
-        </w:rPr>
-        <w:t>Bechtold – Violin plots</w:t>
-      </w:r>
+        <w:ind w:left="1440"/>
+        <w:rPr>
+          <w:rFonts w:asciiTheme="minorHAnsi" w:hAnsiTheme="minorHAnsi"/>
+          <w:sz w:val="22"/>
+          <w:szCs w:val="22"/>
+          <w:lang w:val="en-GB"/>
+        </w:rPr>
+      </w:pPr>
     </w:p>
     <w:p>
       <w:pPr>
-        <w:pStyle w:val="NormalWeb"/>
-        <w:numPr>
-          <w:ilvl w:val="0"/>
-          <w:numId w:val="1"/>
-        </w:numPr>
-      </w:pPr>
-      <w:r>
-        <w:t xml:space="preserve">GS tools – Kris de </w:t>
-      </w:r>
-      <w:proofErr w:type="spellStart"/>
-      <w:r>
-        <w:t>G</w:t>
-      </w:r>
-      <w:r>
-        <w:t>ussem</w:t>
-      </w:r>
-      <w:proofErr w:type="spellEnd"/>
+        <w:rPr>
+          <w:lang w:val="en-GB"/>
+        </w:rPr>
+      </w:pPr>
     </w:p>
-    <w:p/>
+    <w:p>
+      <w:pPr>
+        <w:rPr>
+          <w:lang w:val="en-GB"/>
+        </w:rPr>
+      </w:pPr>
+    </w:p>
     <w:sectPr>
       <w:pgSz w:w="11906" w:h="16838"/>
       <w:pgMar w:top="1417" w:right="1417" w:bottom="1417" w:left="1417" w:header="708" w:footer="708" w:gutter="0"/>
@@ -1127,6 +1256,7 @@
   <w:style w:type="paragraph" w:default="1" w:styleId="Normal">
     <w:name w:val="Normal"/>
     <w:qFormat/>
+    <w:rsid w:val="00612E94"/>
   </w:style>
   <w:style w:type="paragraph" w:styleId="Overskrift1">
     <w:name w:val="heading 1"/>

</xml_diff>